<commit_message>
update >> RQ1 circle and RQ4
</commit_message>
<xml_diff>
--- a/ReportDescription.docx
+++ b/ReportDescription.docx
@@ -299,6 +299,15 @@
         </w:rPr>
         <w:t xml:space="preserve">g </w:t>
       </w:r>
+      <w:r>
+        <w:rPr>
+          <w:rFonts w:ascii="Verdana" w:eastAsia="Times New Roman" w:hAnsi="Verdana" w:cs="Times New Roman"/>
+          <w:color w:val="4A4A4A"/>
+          <w:sz w:val="23"/>
+          <w:szCs w:val="23"/>
+        </w:rPr>
+        <w:t>growing problem of environmental pollution.</w:t>
+      </w:r>
     </w:p>
     <w:p>
       <w:pPr>
@@ -345,6 +354,7 @@
           <w:color w:val="333333"/>
           <w:sz w:val="23"/>
           <w:szCs w:val="23"/>
+          <w:highlight w:val="lightGray"/>
         </w:rPr>
         <w:t>RQ1:</w:t>
       </w:r>
@@ -354,6 +364,7 @@
           <w:color w:val="333333"/>
           <w:sz w:val="23"/>
           <w:szCs w:val="23"/>
+          <w:highlight w:val="lightGray"/>
         </w:rPr>
         <w:t xml:space="preserve"> Which season has the best air quality? </w:t>
       </w:r>
@@ -363,6 +374,7 @@
           <w:color w:val="333333"/>
           <w:sz w:val="23"/>
           <w:szCs w:val="23"/>
+          <w:highlight w:val="lightGray"/>
         </w:rPr>
         <w:t>Regarding PM2.5, PM10, SO2, NO2, CO and O3.</w:t>
       </w:r>
@@ -395,7 +407,25 @@
           <w:sz w:val="23"/>
           <w:szCs w:val="23"/>
         </w:rPr>
-        <w:t xml:space="preserve"> a) select </w:t>
+        <w:t xml:space="preserve"> a)</w:t>
+      </w:r>
+      <w:r>
+        <w:rPr>
+          <w:rFonts w:ascii="Verdana" w:eastAsia="Times New Roman" w:hAnsi="Verdana" w:cs="Times New Roman"/>
+          <w:color w:val="333333"/>
+          <w:sz w:val="23"/>
+          <w:szCs w:val="23"/>
+        </w:rPr>
+        <w:t xml:space="preserve"> combine all csv files and</w:t>
+      </w:r>
+      <w:r>
+        <w:rPr>
+          <w:rFonts w:ascii="Verdana" w:eastAsia="Times New Roman" w:hAnsi="Verdana" w:cs="Times New Roman"/>
+          <w:color w:val="333333"/>
+          <w:sz w:val="23"/>
+          <w:szCs w:val="23"/>
+        </w:rPr>
+        <w:t xml:space="preserve"> select </w:t>
       </w:r>
       <w:r>
         <w:rPr>
@@ -413,7 +443,44 @@
           <w:sz w:val="23"/>
           <w:szCs w:val="23"/>
         </w:rPr>
-        <w:t xml:space="preserve"> b) filter out ‘NA’ value. c)group by ‘month’</w:t>
+        <w:t xml:space="preserve"> b) </w:t>
+      </w:r>
+      <w:r>
+        <w:rPr>
+          <w:rFonts w:ascii="Verdana" w:eastAsia="Times New Roman" w:hAnsi="Verdana" w:cs="Times New Roman"/>
+          <w:color w:val="333333"/>
+          <w:sz w:val="23"/>
+          <w:szCs w:val="23"/>
+          <w:highlight w:val="yellow"/>
+        </w:rPr>
+        <w:t>filter out ‘NA’ value</w:t>
+      </w:r>
+      <w:r>
+        <w:rPr>
+          <w:rFonts w:ascii="Verdana" w:eastAsia="Times New Roman" w:hAnsi="Verdana" w:cs="Times New Roman"/>
+          <w:color w:val="333333"/>
+          <w:sz w:val="23"/>
+          <w:szCs w:val="23"/>
+        </w:rPr>
+        <w:t>. c)</w:t>
+      </w:r>
+      <w:r>
+        <w:rPr>
+          <w:rFonts w:ascii="Verdana" w:eastAsia="Times New Roman" w:hAnsi="Verdana" w:cs="Times New Roman"/>
+          <w:color w:val="333333"/>
+          <w:sz w:val="23"/>
+          <w:szCs w:val="23"/>
+        </w:rPr>
+        <w:t xml:space="preserve"> </w:t>
+      </w:r>
+      <w:r>
+        <w:rPr>
+          <w:rFonts w:ascii="Verdana" w:eastAsia="Times New Roman" w:hAnsi="Verdana" w:cs="Times New Roman"/>
+          <w:color w:val="333333"/>
+          <w:sz w:val="23"/>
+          <w:szCs w:val="23"/>
+        </w:rPr>
+        <w:t>group by ‘month’</w:t>
       </w:r>
     </w:p>
     <w:p>
@@ -444,27 +511,7 @@
           <w:sz w:val="23"/>
           <w:szCs w:val="23"/>
         </w:rPr>
-        <w:t xml:space="preserve"> Because it is for comparison between </w:t>
-      </w:r>
-      <w:proofErr w:type="spellStart"/>
-      <w:r>
-        <w:rPr>
-          <w:rFonts w:ascii="Verdana" w:eastAsia="Times New Roman" w:hAnsi="Verdana" w:cs="Times New Roman"/>
-          <w:color w:val="333333"/>
-          <w:sz w:val="23"/>
-          <w:szCs w:val="23"/>
-        </w:rPr>
-        <w:t>quantative</w:t>
-      </w:r>
-      <w:proofErr w:type="spellEnd"/>
-      <w:r>
-        <w:rPr>
-          <w:rFonts w:ascii="Verdana" w:eastAsia="Times New Roman" w:hAnsi="Verdana" w:cs="Times New Roman"/>
-          <w:color w:val="333333"/>
-          <w:sz w:val="23"/>
-          <w:szCs w:val="23"/>
-        </w:rPr>
-        <w:t xml:space="preserve"> information, I choose to use bar chart for visual encoding.</w:t>
+        <w:t xml:space="preserve"> Because it is for comparison between quantative information, I choose to use bar chart for visual encoding.</w:t>
       </w:r>
     </w:p>
     <w:p>
@@ -568,145 +615,14 @@
         </w:rPr>
         <w:t xml:space="preserve"> most? </w:t>
       </w:r>
-    </w:p>
-    <w:p>
-      <w:pPr>
-        <w:shd w:val="clear" w:color="auto" w:fill="FFFFFF"/>
-        <w:spacing w:before="100" w:beforeAutospacing="1" w:after="100" w:afterAutospacing="1" w:line="240" w:lineRule="auto"/>
-        <w:ind w:left="360"/>
-        <w:rPr>
-          <w:rFonts w:ascii="Verdana" w:eastAsia="Times New Roman" w:hAnsi="Verdana" w:cs="Times New Roman"/>
-          <w:color w:val="333333"/>
-          <w:sz w:val="23"/>
-          <w:szCs w:val="23"/>
-        </w:rPr>
-      </w:pPr>
-      <w:r>
-        <w:rPr>
-          <w:rFonts w:ascii="Verdana" w:eastAsia="Times New Roman" w:hAnsi="Verdana" w:cs="Times New Roman"/>
-          <w:color w:val="333333"/>
-          <w:sz w:val="23"/>
-          <w:szCs w:val="23"/>
-        </w:rPr>
-        <w:t xml:space="preserve">1.Data transformation: </w:t>
-      </w:r>
-      <w:r>
-        <w:rPr>
-          <w:rFonts w:ascii="Verdana" w:eastAsia="Times New Roman" w:hAnsi="Verdana" w:cs="Times New Roman"/>
-          <w:color w:val="333333"/>
-          <w:sz w:val="23"/>
-          <w:szCs w:val="23"/>
-        </w:rPr>
-        <w:t>…</w:t>
-      </w:r>
-    </w:p>
-    <w:p>
-      <w:pPr>
-        <w:shd w:val="clear" w:color="auto" w:fill="FFFFFF"/>
-        <w:spacing w:before="100" w:beforeAutospacing="1" w:after="100" w:afterAutospacing="1" w:line="240" w:lineRule="auto"/>
-        <w:ind w:left="360"/>
-        <w:rPr>
-          <w:rFonts w:ascii="Verdana" w:eastAsia="Times New Roman" w:hAnsi="Verdana" w:cs="Times New Roman"/>
-          <w:color w:val="333333"/>
-          <w:sz w:val="23"/>
-          <w:szCs w:val="23"/>
-        </w:rPr>
-      </w:pPr>
-      <w:r>
-        <w:rPr>
-          <w:rFonts w:ascii="Verdana" w:eastAsia="Times New Roman" w:hAnsi="Verdana" w:cs="Times New Roman"/>
-          <w:color w:val="333333"/>
-          <w:sz w:val="23"/>
-          <w:szCs w:val="23"/>
-        </w:rPr>
-        <w:t xml:space="preserve">2.Visual mapping: </w:t>
-      </w:r>
-      <w:r>
-        <w:rPr>
-          <w:rFonts w:ascii="Verdana" w:eastAsia="Times New Roman" w:hAnsi="Verdana" w:cs="Times New Roman"/>
-          <w:color w:val="333333"/>
-          <w:sz w:val="23"/>
-          <w:szCs w:val="23"/>
-        </w:rPr>
-        <w:t>As for question about relationship, I choose to use scatter plot chart</w:t>
-      </w:r>
-      <w:r>
-        <w:rPr>
-          <w:rFonts w:ascii="Verdana" w:eastAsia="Times New Roman" w:hAnsi="Verdana" w:cs="Times New Roman"/>
-          <w:color w:val="333333"/>
-          <w:sz w:val="23"/>
-          <w:szCs w:val="23"/>
-        </w:rPr>
-        <w:t xml:space="preserve"> for </w:t>
-      </w:r>
-      <w:r>
-        <w:rPr>
-          <w:rFonts w:ascii="Verdana" w:eastAsia="Times New Roman" w:hAnsi="Verdana" w:cs="Times New Roman"/>
-          <w:color w:val="333333"/>
-          <w:sz w:val="23"/>
-          <w:szCs w:val="23"/>
-        </w:rPr>
-        <w:t xml:space="preserve">pollutant concentration and </w:t>
-      </w:r>
-      <w:proofErr w:type="spellStart"/>
-      <w:r>
-        <w:rPr>
-          <w:rFonts w:ascii="Verdana" w:eastAsia="Times New Roman" w:hAnsi="Verdana" w:cs="Times New Roman"/>
-          <w:color w:val="333333"/>
-          <w:sz w:val="23"/>
-          <w:szCs w:val="23"/>
-        </w:rPr>
-        <w:t>quantative</w:t>
-      </w:r>
-      <w:proofErr w:type="spellEnd"/>
-      <w:r>
-        <w:rPr>
-          <w:rFonts w:ascii="Verdana" w:eastAsia="Times New Roman" w:hAnsi="Verdana" w:cs="Times New Roman"/>
-          <w:color w:val="333333"/>
-          <w:sz w:val="23"/>
-          <w:szCs w:val="23"/>
-        </w:rPr>
-        <w:t xml:space="preserve"> attributes. As for wind direction, I use radar chart</w:t>
-      </w:r>
-      <w:r>
-        <w:rPr>
-          <w:rFonts w:ascii="Verdana" w:eastAsia="Times New Roman" w:hAnsi="Verdana" w:cs="Times New Roman"/>
-          <w:color w:val="333333"/>
-          <w:sz w:val="23"/>
-          <w:szCs w:val="23"/>
-        </w:rPr>
-        <w:t>, as it is descriptive and effective.</w:t>
-      </w:r>
-      <w:r>
-        <w:rPr>
-          <w:rFonts w:ascii="Verdana" w:eastAsia="Times New Roman" w:hAnsi="Verdana" w:cs="Times New Roman"/>
-          <w:color w:val="333333"/>
-          <w:sz w:val="23"/>
-          <w:szCs w:val="23"/>
-        </w:rPr>
-        <w:t xml:space="preserve"> As for wind speed …</w:t>
-      </w:r>
-    </w:p>
-    <w:p>
-      <w:pPr>
-        <w:shd w:val="clear" w:color="auto" w:fill="FFFFFF"/>
-        <w:spacing w:before="100" w:beforeAutospacing="1" w:after="100" w:afterAutospacing="1" w:line="240" w:lineRule="auto"/>
-        <w:ind w:left="360"/>
-        <w:rPr>
-          <w:rFonts w:ascii="Verdana" w:eastAsia="Times New Roman" w:hAnsi="Verdana" w:cs="Times New Roman"/>
-          <w:color w:val="333333"/>
-          <w:sz w:val="23"/>
-          <w:szCs w:val="23"/>
-        </w:rPr>
-      </w:pPr>
-      <w:r>
-        <w:rPr>
-          <w:rFonts w:ascii="Verdana" w:eastAsia="Times New Roman" w:hAnsi="Verdana" w:cs="Times New Roman"/>
-          <w:color w:val="333333"/>
-          <w:sz w:val="23"/>
-          <w:szCs w:val="23"/>
-        </w:rPr>
-        <w:t xml:space="preserve">3.Interaction: </w:t>
+      <w:r>
+        <w:rPr>
+          <w:rFonts w:ascii="Verdana" w:eastAsia="Times New Roman" w:hAnsi="Verdana" w:cs="Times New Roman"/>
+          <w:color w:val="333333"/>
+          <w:sz w:val="23"/>
+          <w:szCs w:val="23"/>
+        </w:rPr>
+        <w:t>=&gt;</w:t>
       </w:r>
     </w:p>
     <w:p>
@@ -730,8 +646,159 @@
           <w:sz w:val="23"/>
           <w:szCs w:val="23"/>
         </w:rPr>
-        <w:t>RQ3:</w:t>
-      </w:r>
+        <w:t xml:space="preserve">      </w:t>
+      </w:r>
+      <w:r>
+        <w:rPr>
+          <w:rFonts w:ascii="Verdana" w:eastAsia="Times New Roman" w:hAnsi="Verdana" w:cs="Times New Roman"/>
+          <w:color w:val="333333"/>
+          <w:sz w:val="23"/>
+          <w:szCs w:val="23"/>
+        </w:rPr>
+        <w:t xml:space="preserve">   How do</w:t>
+      </w:r>
+      <w:r>
+        <w:rPr>
+          <w:rFonts w:ascii="Verdana" w:eastAsia="Times New Roman" w:hAnsi="Verdana" w:cs="Times New Roman"/>
+          <w:color w:val="333333"/>
+          <w:sz w:val="23"/>
+          <w:szCs w:val="23"/>
+        </w:rPr>
+        <w:t>es</w:t>
+      </w:r>
+      <w:r>
+        <w:rPr>
+          <w:rFonts w:ascii="Verdana" w:eastAsia="Times New Roman" w:hAnsi="Verdana" w:cs="Times New Roman"/>
+          <w:color w:val="333333"/>
+          <w:sz w:val="23"/>
+          <w:szCs w:val="23"/>
+        </w:rPr>
+        <w:t xml:space="preserve"> each weather factor correlate with air pollution?</w:t>
+      </w:r>
+    </w:p>
+    <w:p>
+      <w:pPr>
+        <w:shd w:val="clear" w:color="auto" w:fill="FFFFFF"/>
+        <w:spacing w:before="100" w:beforeAutospacing="1" w:after="100" w:afterAutospacing="1" w:line="240" w:lineRule="auto"/>
+        <w:ind w:left="360"/>
+        <w:rPr>
+          <w:rFonts w:ascii="Verdana" w:eastAsia="Times New Roman" w:hAnsi="Verdana" w:cs="Times New Roman"/>
+          <w:color w:val="333333"/>
+          <w:sz w:val="23"/>
+          <w:szCs w:val="23"/>
+        </w:rPr>
+      </w:pPr>
+      <w:r>
+        <w:rPr>
+          <w:rFonts w:ascii="Verdana" w:eastAsia="Times New Roman" w:hAnsi="Verdana" w:cs="Times New Roman"/>
+          <w:color w:val="333333"/>
+          <w:sz w:val="23"/>
+          <w:szCs w:val="23"/>
+        </w:rPr>
+        <w:t xml:space="preserve">1.Data transformation: </w:t>
+      </w:r>
+      <w:r>
+        <w:rPr>
+          <w:rFonts w:ascii="Verdana" w:eastAsia="Times New Roman" w:hAnsi="Verdana" w:cs="Times New Roman"/>
+          <w:color w:val="333333"/>
+          <w:sz w:val="23"/>
+          <w:szCs w:val="23"/>
+        </w:rPr>
+        <w:t>…</w:t>
+      </w:r>
+    </w:p>
+    <w:p>
+      <w:pPr>
+        <w:shd w:val="clear" w:color="auto" w:fill="FFFFFF"/>
+        <w:spacing w:before="100" w:beforeAutospacing="1" w:after="100" w:afterAutospacing="1" w:line="240" w:lineRule="auto"/>
+        <w:ind w:left="360"/>
+        <w:rPr>
+          <w:rFonts w:ascii="Verdana" w:eastAsia="Times New Roman" w:hAnsi="Verdana" w:cs="Times New Roman"/>
+          <w:color w:val="333333"/>
+          <w:sz w:val="23"/>
+          <w:szCs w:val="23"/>
+        </w:rPr>
+      </w:pPr>
+      <w:r>
+        <w:rPr>
+          <w:rFonts w:ascii="Verdana" w:eastAsia="Times New Roman" w:hAnsi="Verdana" w:cs="Times New Roman"/>
+          <w:color w:val="333333"/>
+          <w:sz w:val="23"/>
+          <w:szCs w:val="23"/>
+        </w:rPr>
+        <w:t>2.Visual mapping: As for question about relationship, I choose to use scatter plot chart</w:t>
+      </w:r>
+      <w:r>
+        <w:rPr>
+          <w:rFonts w:ascii="Verdana" w:eastAsia="Times New Roman" w:hAnsi="Verdana" w:cs="Times New Roman"/>
+          <w:color w:val="333333"/>
+          <w:sz w:val="23"/>
+          <w:szCs w:val="23"/>
+        </w:rPr>
+        <w:t xml:space="preserve"> for </w:t>
+      </w:r>
+      <w:r>
+        <w:rPr>
+          <w:rFonts w:ascii="Verdana" w:eastAsia="Times New Roman" w:hAnsi="Verdana" w:cs="Times New Roman"/>
+          <w:color w:val="333333"/>
+          <w:sz w:val="23"/>
+          <w:szCs w:val="23"/>
+        </w:rPr>
+        <w:t>pollutant concentration and quantative attributes. As for wind direction, I use radar chart</w:t>
+      </w:r>
+      <w:r>
+        <w:rPr>
+          <w:rFonts w:ascii="Verdana" w:eastAsia="Times New Roman" w:hAnsi="Verdana" w:cs="Times New Roman"/>
+          <w:color w:val="333333"/>
+          <w:sz w:val="23"/>
+          <w:szCs w:val="23"/>
+        </w:rPr>
+        <w:t>, as it is descriptive and effective.</w:t>
+      </w:r>
+      <w:r>
+        <w:rPr>
+          <w:rFonts w:ascii="Verdana" w:eastAsia="Times New Roman" w:hAnsi="Verdana" w:cs="Times New Roman"/>
+          <w:color w:val="333333"/>
+          <w:sz w:val="23"/>
+          <w:szCs w:val="23"/>
+        </w:rPr>
+        <w:t xml:space="preserve"> As for wind speed …</w:t>
+      </w:r>
+    </w:p>
+    <w:p>
+      <w:pPr>
+        <w:shd w:val="clear" w:color="auto" w:fill="FFFFFF"/>
+        <w:spacing w:before="100" w:beforeAutospacing="1" w:after="100" w:afterAutospacing="1" w:line="240" w:lineRule="auto"/>
+        <w:ind w:left="360"/>
+        <w:rPr>
+          <w:rFonts w:ascii="Verdana" w:eastAsia="Times New Roman" w:hAnsi="Verdana" w:cs="Times New Roman"/>
+          <w:color w:val="333333"/>
+          <w:sz w:val="23"/>
+          <w:szCs w:val="23"/>
+        </w:rPr>
+      </w:pPr>
+      <w:r>
+        <w:rPr>
+          <w:rFonts w:ascii="Verdana" w:eastAsia="Times New Roman" w:hAnsi="Verdana" w:cs="Times New Roman"/>
+          <w:color w:val="333333"/>
+          <w:sz w:val="23"/>
+          <w:szCs w:val="23"/>
+        </w:rPr>
+        <w:t xml:space="preserve">3.Interaction: </w:t>
+      </w:r>
+    </w:p>
+    <w:p>
+      <w:pPr>
+        <w:shd w:val="clear" w:color="auto" w:fill="FFFFFF"/>
+        <w:spacing w:before="100" w:beforeAutospacing="1" w:after="100" w:afterAutospacing="1" w:line="240" w:lineRule="auto"/>
+        <w:ind w:left="360"/>
+        <w:rPr>
+          <w:rFonts w:ascii="Verdana" w:eastAsia="Times New Roman" w:hAnsi="Verdana" w:cs="Times New Roman"/>
+          <w:color w:val="333333"/>
+          <w:sz w:val="23"/>
+          <w:szCs w:val="23"/>
+        </w:rPr>
+      </w:pPr>
       <w:r>
         <w:rPr>
           <w:rFonts w:ascii="Verdana" w:eastAsia="Times New Roman" w:hAnsi="Verdana" w:cs="Times New Roman"/>
@@ -741,106 +808,8 @@
           <w:sz w:val="23"/>
           <w:szCs w:val="23"/>
         </w:rPr>
-        <w:t xml:space="preserve"> </w:t>
-      </w:r>
-      <w:r>
-        <w:rPr>
-          <w:rFonts w:ascii="Verdana" w:eastAsia="Times New Roman" w:hAnsi="Verdana" w:cs="Times New Roman"/>
-          <w:color w:val="333333"/>
-          <w:sz w:val="23"/>
-          <w:szCs w:val="23"/>
-        </w:rPr>
-        <w:t xml:space="preserve">Which period among the day has the best air quality? </w:t>
-      </w:r>
-    </w:p>
-    <w:p>
-      <w:pPr>
-        <w:shd w:val="clear" w:color="auto" w:fill="FFFFFF"/>
-        <w:spacing w:before="100" w:beforeAutospacing="1" w:after="100" w:afterAutospacing="1" w:line="240" w:lineRule="auto"/>
-        <w:ind w:left="360"/>
-        <w:rPr>
-          <w:rFonts w:ascii="Verdana" w:eastAsia="Times New Roman" w:hAnsi="Verdana" w:cs="Times New Roman"/>
-          <w:color w:val="333333"/>
-          <w:sz w:val="23"/>
-          <w:szCs w:val="23"/>
-        </w:rPr>
-      </w:pPr>
-      <w:r>
-        <w:rPr>
-          <w:rFonts w:ascii="Verdana" w:eastAsia="Times New Roman" w:hAnsi="Verdana" w:cs="Times New Roman"/>
-          <w:color w:val="333333"/>
-          <w:sz w:val="23"/>
-          <w:szCs w:val="23"/>
-        </w:rPr>
-        <w:t>1.Data transformation: …</w:t>
-      </w:r>
-    </w:p>
-    <w:p>
-      <w:pPr>
-        <w:shd w:val="clear" w:color="auto" w:fill="FFFFFF"/>
-        <w:spacing w:before="100" w:beforeAutospacing="1" w:after="100" w:afterAutospacing="1" w:line="240" w:lineRule="auto"/>
-        <w:ind w:left="360"/>
-        <w:rPr>
-          <w:rFonts w:ascii="Verdana" w:eastAsia="Times New Roman" w:hAnsi="Verdana" w:cs="Times New Roman"/>
-          <w:color w:val="333333"/>
-          <w:sz w:val="23"/>
-          <w:szCs w:val="23"/>
-        </w:rPr>
-      </w:pPr>
-      <w:r>
-        <w:rPr>
-          <w:rFonts w:ascii="Verdana" w:eastAsia="Times New Roman" w:hAnsi="Verdana" w:cs="Times New Roman"/>
-          <w:color w:val="333333"/>
-          <w:sz w:val="23"/>
-          <w:szCs w:val="23"/>
-        </w:rPr>
-        <w:lastRenderedPageBreak/>
-        <w:t xml:space="preserve">2.Visual mapping: </w:t>
-      </w:r>
-      <w:r>
-        <w:rPr>
-          <w:rFonts w:ascii="Verdana" w:eastAsia="Times New Roman" w:hAnsi="Verdana" w:cs="Times New Roman"/>
-          <w:color w:val="333333"/>
-          <w:sz w:val="23"/>
-          <w:szCs w:val="23"/>
-        </w:rPr>
-        <w:t>heat map</w:t>
-      </w:r>
-    </w:p>
-    <w:p>
-      <w:pPr>
-        <w:shd w:val="clear" w:color="auto" w:fill="FFFFFF"/>
-        <w:spacing w:before="100" w:beforeAutospacing="1" w:after="100" w:afterAutospacing="1" w:line="240" w:lineRule="auto"/>
-        <w:ind w:left="360"/>
-        <w:rPr>
-          <w:rFonts w:ascii="Verdana" w:eastAsia="Times New Roman" w:hAnsi="Verdana" w:cs="Times New Roman"/>
-          <w:color w:val="333333"/>
-          <w:sz w:val="23"/>
-          <w:szCs w:val="23"/>
-        </w:rPr>
-      </w:pPr>
-      <w:r>
-        <w:rPr>
-          <w:rFonts w:ascii="Verdana" w:eastAsia="Times New Roman" w:hAnsi="Verdana" w:cs="Times New Roman"/>
-          <w:color w:val="333333"/>
-          <w:sz w:val="23"/>
-          <w:szCs w:val="23"/>
-        </w:rPr>
-        <w:t xml:space="preserve">3.Interaction: </w:t>
-      </w:r>
-    </w:p>
-    <w:p>
-      <w:pPr>
-        <w:shd w:val="clear" w:color="auto" w:fill="FFFFFF"/>
-        <w:spacing w:before="100" w:beforeAutospacing="1" w:after="100" w:afterAutospacing="1" w:line="240" w:lineRule="auto"/>
-        <w:ind w:left="360"/>
-        <w:rPr>
-          <w:rFonts w:ascii="Verdana" w:eastAsia="Times New Roman" w:hAnsi="Verdana" w:cs="Times New Roman"/>
-          <w:color w:val="333333"/>
-          <w:sz w:val="23"/>
-          <w:szCs w:val="23"/>
-        </w:rPr>
-      </w:pPr>
+        <w:t>RQ3:</w:t>
+      </w:r>
       <w:r>
         <w:rPr>
           <w:rFonts w:ascii="Verdana" w:eastAsia="Times New Roman" w:hAnsi="Verdana" w:cs="Times New Roman"/>
@@ -850,8 +819,119 @@
           <w:sz w:val="23"/>
           <w:szCs w:val="23"/>
         </w:rPr>
-        <w:t>RQ4:</w:t>
-      </w:r>
+        <w:t xml:space="preserve"> </w:t>
+      </w:r>
+      <w:r>
+        <w:rPr>
+          <w:rFonts w:ascii="Verdana" w:eastAsia="Times New Roman" w:hAnsi="Verdana" w:cs="Times New Roman"/>
+          <w:color w:val="333333"/>
+          <w:sz w:val="23"/>
+          <w:szCs w:val="23"/>
+        </w:rPr>
+        <w:t xml:space="preserve">Which period among the day has the best air quality? </w:t>
+      </w:r>
+    </w:p>
+    <w:p>
+      <w:pPr>
+        <w:shd w:val="clear" w:color="auto" w:fill="FFFFFF"/>
+        <w:spacing w:before="100" w:beforeAutospacing="1" w:after="100" w:afterAutospacing="1" w:line="240" w:lineRule="auto"/>
+        <w:ind w:left="360"/>
+        <w:rPr>
+          <w:rFonts w:ascii="Verdana" w:eastAsia="Times New Roman" w:hAnsi="Verdana" w:cs="Times New Roman"/>
+          <w:color w:val="333333"/>
+          <w:sz w:val="23"/>
+          <w:szCs w:val="23"/>
+        </w:rPr>
+      </w:pPr>
+      <w:r>
+        <w:rPr>
+          <w:rFonts w:ascii="Verdana" w:eastAsia="Times New Roman" w:hAnsi="Verdana" w:cs="Times New Roman"/>
+          <w:color w:val="333333"/>
+          <w:sz w:val="23"/>
+          <w:szCs w:val="23"/>
+        </w:rPr>
+        <w:lastRenderedPageBreak/>
+        <w:t>=&gt; Car emissions effect</w:t>
+      </w:r>
+    </w:p>
+    <w:p>
+      <w:pPr>
+        <w:shd w:val="clear" w:color="auto" w:fill="FFFFFF"/>
+        <w:spacing w:before="100" w:beforeAutospacing="1" w:after="100" w:afterAutospacing="1" w:line="240" w:lineRule="auto"/>
+        <w:ind w:left="360"/>
+        <w:rPr>
+          <w:rFonts w:ascii="Verdana" w:eastAsia="Times New Roman" w:hAnsi="Verdana" w:cs="Times New Roman"/>
+          <w:color w:val="333333"/>
+          <w:sz w:val="23"/>
+          <w:szCs w:val="23"/>
+        </w:rPr>
+      </w:pPr>
+      <w:r>
+        <w:rPr>
+          <w:rFonts w:ascii="Verdana" w:eastAsia="Times New Roman" w:hAnsi="Verdana" w:cs="Times New Roman"/>
+          <w:color w:val="333333"/>
+          <w:sz w:val="23"/>
+          <w:szCs w:val="23"/>
+        </w:rPr>
+        <w:t>1.Data transformation: …</w:t>
+      </w:r>
+    </w:p>
+    <w:p>
+      <w:pPr>
+        <w:shd w:val="clear" w:color="auto" w:fill="FFFFFF"/>
+        <w:spacing w:before="100" w:beforeAutospacing="1" w:after="100" w:afterAutospacing="1" w:line="240" w:lineRule="auto"/>
+        <w:ind w:left="360"/>
+        <w:rPr>
+          <w:rFonts w:ascii="Verdana" w:eastAsia="Times New Roman" w:hAnsi="Verdana" w:cs="Times New Roman"/>
+          <w:color w:val="333333"/>
+          <w:sz w:val="23"/>
+          <w:szCs w:val="23"/>
+        </w:rPr>
+      </w:pPr>
+      <w:r>
+        <w:rPr>
+          <w:rFonts w:ascii="Verdana" w:eastAsia="Times New Roman" w:hAnsi="Verdana" w:cs="Times New Roman"/>
+          <w:color w:val="333333"/>
+          <w:sz w:val="23"/>
+          <w:szCs w:val="23"/>
+        </w:rPr>
+        <w:t>2.Visual mapping: heat map</w:t>
+      </w:r>
+    </w:p>
+    <w:p>
+      <w:pPr>
+        <w:shd w:val="clear" w:color="auto" w:fill="FFFFFF"/>
+        <w:spacing w:before="100" w:beforeAutospacing="1" w:after="100" w:afterAutospacing="1" w:line="240" w:lineRule="auto"/>
+        <w:ind w:left="360"/>
+        <w:rPr>
+          <w:rFonts w:ascii="Verdana" w:eastAsia="Times New Roman" w:hAnsi="Verdana" w:cs="Times New Roman"/>
+          <w:color w:val="333333"/>
+          <w:sz w:val="23"/>
+          <w:szCs w:val="23"/>
+        </w:rPr>
+      </w:pPr>
+      <w:r>
+        <w:rPr>
+          <w:rFonts w:ascii="Verdana" w:eastAsia="Times New Roman" w:hAnsi="Verdana" w:cs="Times New Roman"/>
+          <w:color w:val="333333"/>
+          <w:sz w:val="23"/>
+          <w:szCs w:val="23"/>
+        </w:rPr>
+        <w:t xml:space="preserve">3.Interaction: </w:t>
+      </w:r>
+    </w:p>
+    <w:p>
+      <w:pPr>
+        <w:shd w:val="clear" w:color="auto" w:fill="FFFFFF"/>
+        <w:spacing w:before="100" w:beforeAutospacing="1" w:after="100" w:afterAutospacing="1" w:line="240" w:lineRule="auto"/>
+        <w:ind w:left="360"/>
+        <w:rPr>
+          <w:rFonts w:ascii="Verdana" w:eastAsia="Times New Roman" w:hAnsi="Verdana" w:cs="Times New Roman"/>
+          <w:color w:val="333333"/>
+          <w:sz w:val="23"/>
+          <w:szCs w:val="23"/>
+        </w:rPr>
+      </w:pPr>
       <w:r>
         <w:rPr>
           <w:rFonts w:ascii="Verdana" w:eastAsia="Times New Roman" w:hAnsi="Verdana" w:cs="Times New Roman"/>
@@ -861,115 +941,8 @@
           <w:sz w:val="23"/>
           <w:szCs w:val="23"/>
         </w:rPr>
-        <w:t xml:space="preserve"> </w:t>
-      </w:r>
-      <w:r>
-        <w:rPr>
-          <w:rFonts w:ascii="Verdana" w:eastAsia="Times New Roman" w:hAnsi="Verdana" w:cs="Times New Roman"/>
-          <w:color w:val="333333"/>
-          <w:sz w:val="23"/>
-          <w:szCs w:val="23"/>
-        </w:rPr>
-        <w:t xml:space="preserve">Does the air-quality of Beijing </w:t>
-      </w:r>
-      <w:r>
-        <w:rPr>
-          <w:rFonts w:ascii="Verdana" w:eastAsia="Times New Roman" w:hAnsi="Verdana" w:cs="Times New Roman"/>
-          <w:color w:val="333333"/>
-          <w:sz w:val="23"/>
-          <w:szCs w:val="23"/>
-        </w:rPr>
-        <w:t>improves from 2013 to 2017?</w:t>
-      </w:r>
-    </w:p>
-    <w:p>
-      <w:pPr>
-        <w:shd w:val="clear" w:color="auto" w:fill="FFFFFF"/>
-        <w:spacing w:before="100" w:beforeAutospacing="1" w:after="100" w:afterAutospacing="1" w:line="240" w:lineRule="auto"/>
-        <w:ind w:left="360"/>
-        <w:rPr>
-          <w:rFonts w:ascii="Verdana" w:eastAsia="Times New Roman" w:hAnsi="Verdana" w:cs="Times New Roman"/>
-          <w:color w:val="333333"/>
-          <w:sz w:val="23"/>
-          <w:szCs w:val="23"/>
-        </w:rPr>
-      </w:pPr>
-      <w:r>
-        <w:rPr>
-          <w:rFonts w:ascii="Verdana" w:eastAsia="Times New Roman" w:hAnsi="Verdana" w:cs="Times New Roman"/>
-          <w:color w:val="333333"/>
-          <w:sz w:val="23"/>
-          <w:szCs w:val="23"/>
-        </w:rPr>
-        <w:t>1.Data transformation: …</w:t>
-      </w:r>
-    </w:p>
-    <w:p>
-      <w:pPr>
-        <w:shd w:val="clear" w:color="auto" w:fill="FFFFFF"/>
-        <w:spacing w:before="100" w:beforeAutospacing="1" w:after="100" w:afterAutospacing="1" w:line="240" w:lineRule="auto"/>
-        <w:ind w:left="360"/>
-        <w:rPr>
-          <w:rFonts w:ascii="Verdana" w:eastAsia="Times New Roman" w:hAnsi="Verdana" w:cs="Times New Roman"/>
-          <w:color w:val="333333"/>
-          <w:sz w:val="23"/>
-          <w:szCs w:val="23"/>
-        </w:rPr>
-      </w:pPr>
-      <w:r>
-        <w:rPr>
-          <w:rFonts w:ascii="Verdana" w:eastAsia="Times New Roman" w:hAnsi="Verdana" w:cs="Times New Roman"/>
-          <w:color w:val="333333"/>
-          <w:sz w:val="23"/>
-          <w:szCs w:val="23"/>
-        </w:rPr>
-        <w:t xml:space="preserve">2.Visual mapping: </w:t>
-      </w:r>
-      <w:r>
-        <w:rPr>
-          <w:rFonts w:ascii="Verdana" w:eastAsia="Times New Roman" w:hAnsi="Verdana" w:cs="Times New Roman"/>
-          <w:color w:val="333333"/>
-          <w:sz w:val="23"/>
-          <w:szCs w:val="23"/>
-        </w:rPr>
-        <w:t>Line graph</w:t>
-      </w:r>
-    </w:p>
-    <w:p>
-      <w:pPr>
-        <w:shd w:val="clear" w:color="auto" w:fill="FFFFFF"/>
-        <w:spacing w:before="100" w:beforeAutospacing="1" w:after="100" w:afterAutospacing="1" w:line="240" w:lineRule="auto"/>
-        <w:ind w:left="360"/>
-        <w:rPr>
-          <w:rFonts w:ascii="Verdana" w:eastAsia="Times New Roman" w:hAnsi="Verdana" w:cs="Times New Roman"/>
-          <w:color w:val="333333"/>
-          <w:sz w:val="23"/>
-          <w:szCs w:val="23"/>
-        </w:rPr>
-      </w:pPr>
-      <w:r>
-        <w:rPr>
-          <w:rFonts w:ascii="Verdana" w:eastAsia="Times New Roman" w:hAnsi="Verdana" w:cs="Times New Roman"/>
-          <w:color w:val="333333"/>
-          <w:sz w:val="23"/>
-          <w:szCs w:val="23"/>
-        </w:rPr>
-        <w:t xml:space="preserve">3.Interaction: </w:t>
-      </w:r>
-    </w:p>
-    <w:p>
-      <w:pPr>
-        <w:shd w:val="clear" w:color="auto" w:fill="FFFFFF"/>
-        <w:spacing w:before="100" w:beforeAutospacing="1" w:after="100" w:afterAutospacing="1" w:line="240" w:lineRule="auto"/>
-        <w:ind w:left="360"/>
-        <w:rPr>
-          <w:rFonts w:ascii="Verdana" w:eastAsia="Times New Roman" w:hAnsi="Verdana" w:cs="Times New Roman"/>
-          <w:color w:val="4A4A4A"/>
-          <w:sz w:val="23"/>
-          <w:szCs w:val="23"/>
-          <w:shd w:val="pct15" w:color="auto" w:fill="FFFFFF"/>
-        </w:rPr>
-      </w:pPr>
+        <w:t>RQ4:</w:t>
+      </w:r>
       <w:r>
         <w:rPr>
           <w:rFonts w:ascii="Verdana" w:eastAsia="Times New Roman" w:hAnsi="Verdana" w:cs="Times New Roman"/>
@@ -979,8 +952,163 @@
           <w:sz w:val="23"/>
           <w:szCs w:val="23"/>
         </w:rPr>
-        <w:t>RQ5:</w:t>
-      </w:r>
+        <w:t xml:space="preserve"> </w:t>
+      </w:r>
+      <w:r>
+        <w:rPr>
+          <w:rFonts w:ascii="Verdana" w:eastAsia="Times New Roman" w:hAnsi="Verdana" w:cs="Times New Roman"/>
+          <w:color w:val="333333"/>
+          <w:sz w:val="23"/>
+          <w:szCs w:val="23"/>
+        </w:rPr>
+        <w:t xml:space="preserve">Does the air-quality of Beijing </w:t>
+      </w:r>
+      <w:r>
+        <w:rPr>
+          <w:rFonts w:ascii="Verdana" w:eastAsia="Times New Roman" w:hAnsi="Verdana" w:cs="Times New Roman"/>
+          <w:color w:val="333333"/>
+          <w:sz w:val="23"/>
+          <w:szCs w:val="23"/>
+        </w:rPr>
+        <w:t>improves from 2013 to 2017?</w:t>
+      </w:r>
+      <w:r>
+        <w:rPr>
+          <w:rFonts w:ascii="Verdana" w:eastAsia="Times New Roman" w:hAnsi="Verdana" w:cs="Times New Roman"/>
+          <w:color w:val="333333"/>
+          <w:sz w:val="23"/>
+          <w:szCs w:val="23"/>
+        </w:rPr>
+        <w:t xml:space="preserve"> Regarding as different pollutions.</w:t>
+      </w:r>
+    </w:p>
+    <w:p>
+      <w:pPr>
+        <w:shd w:val="clear" w:color="auto" w:fill="FFFFFF"/>
+        <w:spacing w:before="100" w:beforeAutospacing="1" w:after="100" w:afterAutospacing="1" w:line="240" w:lineRule="auto"/>
+        <w:ind w:left="360"/>
+        <w:rPr>
+          <w:rFonts w:ascii="Verdana" w:eastAsia="Times New Roman" w:hAnsi="Verdana" w:cs="Times New Roman"/>
+          <w:color w:val="333333"/>
+          <w:sz w:val="23"/>
+          <w:szCs w:val="23"/>
+        </w:rPr>
+      </w:pPr>
+      <w:r>
+        <w:rPr>
+          <w:rFonts w:ascii="Verdana" w:eastAsia="Times New Roman" w:hAnsi="Verdana" w:cs="Times New Roman"/>
+          <w:color w:val="333333"/>
+          <w:sz w:val="23"/>
+          <w:szCs w:val="23"/>
+        </w:rPr>
+        <w:t xml:space="preserve">=&gt; </w:t>
+      </w:r>
+      <w:r>
+        <w:rPr>
+          <w:rFonts w:ascii="Verdana" w:eastAsia="Times New Roman" w:hAnsi="Verdana" w:cs="Times New Roman"/>
+          <w:color w:val="333333"/>
+          <w:sz w:val="23"/>
+          <w:szCs w:val="23"/>
+        </w:rPr>
+        <w:t>(</w:t>
+      </w:r>
+      <w:r>
+        <w:rPr>
+          <w:rFonts w:ascii="Verdana" w:eastAsia="Times New Roman" w:hAnsi="Verdana" w:cs="Times New Roman"/>
+          <w:color w:val="333333"/>
+          <w:sz w:val="23"/>
+          <w:szCs w:val="23"/>
+        </w:rPr>
+        <w:t>According to the programme for pollution control of motor vehicle emissions by the People’s Government of Beijing Municipality</w:t>
+      </w:r>
+      <w:r>
+        <w:rPr>
+          <w:rFonts w:ascii="Verdana" w:eastAsia="Times New Roman" w:hAnsi="Verdana" w:cs="Times New Roman"/>
+          <w:color w:val="333333"/>
+          <w:sz w:val="23"/>
+          <w:szCs w:val="23"/>
+        </w:rPr>
+        <w:t>)</w:t>
+      </w:r>
+    </w:p>
+    <w:p>
+      <w:pPr>
+        <w:shd w:val="clear" w:color="auto" w:fill="FFFFFF"/>
+        <w:spacing w:before="100" w:beforeAutospacing="1" w:after="100" w:afterAutospacing="1" w:line="240" w:lineRule="auto"/>
+        <w:ind w:left="360"/>
+        <w:rPr>
+          <w:rFonts w:ascii="Verdana" w:eastAsia="Times New Roman" w:hAnsi="Verdana" w:cs="Times New Roman"/>
+          <w:color w:val="333333"/>
+          <w:sz w:val="23"/>
+          <w:szCs w:val="23"/>
+        </w:rPr>
+      </w:pPr>
+      <w:r>
+        <w:rPr>
+          <w:rFonts w:ascii="Verdana" w:eastAsia="Times New Roman" w:hAnsi="Verdana" w:cs="Times New Roman"/>
+          <w:color w:val="333333"/>
+          <w:sz w:val="23"/>
+          <w:szCs w:val="23"/>
+        </w:rPr>
+        <w:t>1.Data transformation: …</w:t>
+      </w:r>
+    </w:p>
+    <w:p>
+      <w:pPr>
+        <w:shd w:val="clear" w:color="auto" w:fill="FFFFFF"/>
+        <w:spacing w:before="100" w:beforeAutospacing="1" w:after="100" w:afterAutospacing="1" w:line="240" w:lineRule="auto"/>
+        <w:ind w:left="360"/>
+        <w:rPr>
+          <w:rFonts w:ascii="Verdana" w:eastAsia="Times New Roman" w:hAnsi="Verdana" w:cs="Times New Roman"/>
+          <w:color w:val="333333"/>
+          <w:sz w:val="23"/>
+          <w:szCs w:val="23"/>
+        </w:rPr>
+      </w:pPr>
+      <w:r>
+        <w:rPr>
+          <w:rFonts w:ascii="Verdana" w:eastAsia="Times New Roman" w:hAnsi="Verdana" w:cs="Times New Roman"/>
+          <w:color w:val="333333"/>
+          <w:sz w:val="23"/>
+          <w:szCs w:val="23"/>
+        </w:rPr>
+        <w:t>2.Visual mapping: Line graph</w:t>
+      </w:r>
+    </w:p>
+    <w:p>
+      <w:pPr>
+        <w:shd w:val="clear" w:color="auto" w:fill="FFFFFF"/>
+        <w:spacing w:before="100" w:beforeAutospacing="1" w:after="100" w:afterAutospacing="1" w:line="240" w:lineRule="auto"/>
+        <w:ind w:left="360"/>
+        <w:rPr>
+          <w:rFonts w:ascii="Verdana" w:eastAsia="Times New Roman" w:hAnsi="Verdana" w:cs="Times New Roman"/>
+          <w:color w:val="333333"/>
+          <w:sz w:val="23"/>
+          <w:szCs w:val="23"/>
+        </w:rPr>
+      </w:pPr>
+      <w:r>
+        <w:rPr>
+          <w:rFonts w:ascii="Verdana" w:eastAsia="Times New Roman" w:hAnsi="Verdana" w:cs="Times New Roman"/>
+          <w:color w:val="333333"/>
+          <w:sz w:val="23"/>
+          <w:szCs w:val="23"/>
+        </w:rPr>
+        <w:t xml:space="preserve">3.Interaction: </w:t>
+      </w:r>
+    </w:p>
+    <w:p>
+      <w:pPr>
+        <w:shd w:val="clear" w:color="auto" w:fill="FFFFFF"/>
+        <w:spacing w:before="100" w:beforeAutospacing="1" w:after="100" w:afterAutospacing="1" w:line="240" w:lineRule="auto"/>
+        <w:ind w:left="360"/>
+        <w:rPr>
+          <w:rFonts w:ascii="Verdana" w:eastAsia="Times New Roman" w:hAnsi="Verdana" w:cs="Times New Roman"/>
+          <w:color w:val="333333"/>
+          <w:sz w:val="23"/>
+          <w:szCs w:val="23"/>
+        </w:rPr>
+      </w:pPr>
       <w:r>
         <w:rPr>
           <w:rFonts w:ascii="Verdana" w:eastAsia="Times New Roman" w:hAnsi="Verdana" w:cs="Times New Roman"/>
@@ -990,6 +1118,17 @@
           <w:sz w:val="23"/>
           <w:szCs w:val="23"/>
         </w:rPr>
+        <w:t>RQ5:</w:t>
+      </w:r>
+      <w:r>
+        <w:rPr>
+          <w:rFonts w:ascii="Verdana" w:eastAsia="Times New Roman" w:hAnsi="Verdana" w:cs="Times New Roman"/>
+          <w:b/>
+          <w:bCs/>
+          <w:color w:val="333333"/>
+          <w:sz w:val="23"/>
+          <w:szCs w:val="23"/>
+        </w:rPr>
         <w:t xml:space="preserve"> </w:t>
       </w:r>
       <w:r>
@@ -1017,8 +1156,285 @@
           <w:sz w:val="23"/>
           <w:szCs w:val="23"/>
         </w:rPr>
-        <w:t>human activity influences air quality?</w:t>
-      </w:r>
+        <w:t>t</w:t>
+      </w:r>
+      <w:r>
+        <w:rPr>
+          <w:rFonts w:ascii="Verdana" w:eastAsia="Times New Roman" w:hAnsi="Verdana" w:cs="Times New Roman"/>
+          <w:color w:val="333333"/>
+          <w:sz w:val="23"/>
+          <w:szCs w:val="23"/>
+        </w:rPr>
+        <w:t>he population of permanent residents</w:t>
+      </w:r>
+      <w:r>
+        <w:rPr>
+          <w:rFonts w:ascii="Verdana" w:eastAsia="Times New Roman" w:hAnsi="Verdana" w:cs="Times New Roman"/>
+          <w:color w:val="333333"/>
+          <w:sz w:val="23"/>
+          <w:szCs w:val="23"/>
+        </w:rPr>
+        <w:t xml:space="preserve"> </w:t>
+      </w:r>
+      <w:r>
+        <w:rPr>
+          <w:rFonts w:ascii="Verdana" w:eastAsia="Times New Roman" w:hAnsi="Verdana" w:cs="Times New Roman"/>
+          <w:color w:val="333333"/>
+          <w:sz w:val="23"/>
+          <w:szCs w:val="23"/>
+        </w:rPr>
+        <w:t>influences air quality?</w:t>
+      </w:r>
+    </w:p>
+    <w:p>
+      <w:pPr>
+        <w:shd w:val="clear" w:color="auto" w:fill="FFFFFF"/>
+        <w:spacing w:before="100" w:beforeAutospacing="1" w:after="100" w:afterAutospacing="1" w:line="240" w:lineRule="auto"/>
+        <w:ind w:left="360"/>
+        <w:rPr>
+          <w:rFonts w:ascii="Verdana" w:eastAsia="Times New Roman" w:hAnsi="Verdana" w:cs="Times New Roman"/>
+          <w:color w:val="333333"/>
+          <w:sz w:val="23"/>
+          <w:szCs w:val="23"/>
+        </w:rPr>
+      </w:pPr>
+      <w:r>
+        <w:rPr>
+          <w:rFonts w:ascii="Verdana" w:eastAsia="Times New Roman" w:hAnsi="Verdana" w:cs="Times New Roman"/>
+          <w:color w:val="333333"/>
+          <w:sz w:val="23"/>
+          <w:szCs w:val="23"/>
+        </w:rPr>
+        <w:t xml:space="preserve">1.Data transformation: </w:t>
+      </w:r>
+    </w:p>
+    <w:p>
+      <w:pPr>
+        <w:shd w:val="clear" w:color="auto" w:fill="FFFFFF"/>
+        <w:spacing w:before="100" w:beforeAutospacing="1" w:after="100" w:afterAutospacing="1" w:line="240" w:lineRule="auto"/>
+        <w:ind w:left="360"/>
+        <w:rPr>
+          <w:rFonts w:ascii="Verdana" w:eastAsia="Times New Roman" w:hAnsi="Verdana" w:cs="Times New Roman"/>
+          <w:color w:val="333333"/>
+          <w:sz w:val="23"/>
+          <w:szCs w:val="23"/>
+        </w:rPr>
+      </w:pPr>
+      <w:r>
+        <w:rPr>
+          <w:rFonts w:ascii="Verdana" w:eastAsia="Times New Roman" w:hAnsi="Verdana" w:cs="Times New Roman"/>
+          <w:color w:val="333333"/>
+          <w:sz w:val="23"/>
+          <w:szCs w:val="23"/>
+        </w:rPr>
+        <w:t xml:space="preserve">2.Visual mapping: </w:t>
+      </w:r>
+      <w:r>
+        <w:rPr>
+          <w:rFonts w:ascii="Verdana" w:eastAsia="Times New Roman" w:hAnsi="Verdana" w:cs="Times New Roman"/>
+          <w:color w:val="333333"/>
+          <w:sz w:val="23"/>
+          <w:szCs w:val="23"/>
+        </w:rPr>
+        <w:t>Line graph (each line representing gdp and air pollution)</w:t>
+      </w:r>
+    </w:p>
+    <w:p>
+      <w:pPr>
+        <w:shd w:val="clear" w:color="auto" w:fill="FFFFFF"/>
+        <w:spacing w:before="100" w:beforeAutospacing="1" w:after="100" w:afterAutospacing="1" w:line="240" w:lineRule="auto"/>
+        <w:ind w:left="360"/>
+        <w:rPr>
+          <w:rFonts w:ascii="Verdana" w:eastAsia="Times New Roman" w:hAnsi="Verdana" w:cs="Times New Roman"/>
+          <w:color w:val="333333"/>
+          <w:sz w:val="23"/>
+          <w:szCs w:val="23"/>
+        </w:rPr>
+      </w:pPr>
+      <w:r>
+        <w:rPr>
+          <w:rFonts w:ascii="Verdana" w:eastAsia="Times New Roman" w:hAnsi="Verdana" w:cs="Times New Roman"/>
+          <w:color w:val="333333"/>
+          <w:sz w:val="23"/>
+          <w:szCs w:val="23"/>
+        </w:rPr>
+        <w:t xml:space="preserve">3.Interaction: </w:t>
+      </w:r>
+      <w:r>
+        <w:rPr>
+          <w:rFonts w:ascii="Verdana" w:eastAsia="Times New Roman" w:hAnsi="Verdana" w:cs="Times New Roman"/>
+          <w:color w:val="333333"/>
+          <w:sz w:val="23"/>
+          <w:szCs w:val="23"/>
+        </w:rPr>
+        <w:t>showing the line dynamically (growing)</w:t>
+      </w:r>
+    </w:p>
+    <w:p>
+      <w:pPr>
+        <w:shd w:val="clear" w:color="auto" w:fill="FFFFFF"/>
+        <w:spacing w:before="100" w:beforeAutospacing="1" w:after="100" w:afterAutospacing="1" w:line="240" w:lineRule="auto"/>
+        <w:ind w:left="360"/>
+        <w:rPr>
+          <w:rFonts w:ascii="Verdana" w:eastAsia="Times New Roman" w:hAnsi="Verdana" w:cs="Times New Roman"/>
+          <w:color w:val="333333"/>
+          <w:sz w:val="23"/>
+          <w:szCs w:val="23"/>
+        </w:rPr>
+      </w:pPr>
+      <w:r>
+        <w:rPr>
+          <w:rFonts w:ascii="Verdana" w:eastAsia="Times New Roman" w:hAnsi="Verdana" w:cs="Times New Roman"/>
+          <w:b/>
+          <w:bCs/>
+          <w:color w:val="333333"/>
+          <w:sz w:val="23"/>
+          <w:szCs w:val="23"/>
+        </w:rPr>
+        <w:t>RQ</w:t>
+      </w:r>
+      <w:r>
+        <w:rPr>
+          <w:rFonts w:ascii="Verdana" w:eastAsia="Times New Roman" w:hAnsi="Verdana" w:cs="Times New Roman"/>
+          <w:b/>
+          <w:bCs/>
+          <w:color w:val="333333"/>
+          <w:sz w:val="23"/>
+          <w:szCs w:val="23"/>
+        </w:rPr>
+        <w:t>6</w:t>
+      </w:r>
+      <w:r>
+        <w:rPr>
+          <w:rFonts w:ascii="Verdana" w:eastAsia="Times New Roman" w:hAnsi="Verdana" w:cs="Times New Roman"/>
+          <w:b/>
+          <w:bCs/>
+          <w:color w:val="333333"/>
+          <w:sz w:val="23"/>
+          <w:szCs w:val="23"/>
+        </w:rPr>
+        <w:t>:</w:t>
+      </w:r>
+      <w:r>
+        <w:rPr>
+          <w:rFonts w:ascii="Verdana" w:eastAsia="Times New Roman" w:hAnsi="Verdana" w:cs="Times New Roman"/>
+          <w:b/>
+          <w:bCs/>
+          <w:color w:val="333333"/>
+          <w:sz w:val="23"/>
+          <w:szCs w:val="23"/>
+        </w:rPr>
+        <w:t xml:space="preserve"> </w:t>
+      </w:r>
+      <w:r>
+        <w:rPr>
+          <w:rFonts w:ascii="Verdana" w:eastAsia="Times New Roman" w:hAnsi="Verdana" w:cs="Times New Roman"/>
+          <w:color w:val="333333"/>
+          <w:sz w:val="23"/>
+          <w:szCs w:val="23"/>
+        </w:rPr>
+        <w:t xml:space="preserve">How </w:t>
+      </w:r>
+      <w:r>
+        <w:rPr>
+          <w:rFonts w:ascii="Verdana" w:eastAsia="Times New Roman" w:hAnsi="Verdana" w:cs="Times New Roman"/>
+          <w:color w:val="333333"/>
+          <w:sz w:val="23"/>
+          <w:szCs w:val="23"/>
+        </w:rPr>
+        <w:t>do t</w:t>
+      </w:r>
+      <w:r>
+        <w:rPr>
+          <w:rFonts w:ascii="Verdana" w:eastAsia="Times New Roman" w:hAnsi="Verdana" w:cs="Times New Roman"/>
+          <w:color w:val="333333"/>
+          <w:sz w:val="23"/>
+          <w:szCs w:val="23"/>
+        </w:rPr>
+        <w:t xml:space="preserve">he </w:t>
+      </w:r>
+      <w:r>
+        <w:rPr>
+          <w:rFonts w:ascii="Verdana" w:eastAsia="Times New Roman" w:hAnsi="Verdana" w:cs="Times New Roman"/>
+          <w:color w:val="333333"/>
+          <w:sz w:val="23"/>
+          <w:szCs w:val="23"/>
+        </w:rPr>
+        <w:t>industrial production or GDP</w:t>
+      </w:r>
+      <w:r>
+        <w:rPr>
+          <w:rFonts w:ascii="Verdana" w:eastAsia="Times New Roman" w:hAnsi="Verdana" w:cs="Times New Roman"/>
+          <w:color w:val="333333"/>
+          <w:sz w:val="23"/>
+          <w:szCs w:val="23"/>
+        </w:rPr>
+        <w:t xml:space="preserve"> </w:t>
+      </w:r>
+      <w:r>
+        <w:rPr>
+          <w:rFonts w:ascii="Verdana" w:eastAsia="Times New Roman" w:hAnsi="Verdana" w:cs="Times New Roman"/>
+          <w:color w:val="333333"/>
+          <w:sz w:val="23"/>
+          <w:szCs w:val="23"/>
+        </w:rPr>
+        <w:t>influences air quality?</w:t>
+      </w:r>
+    </w:p>
+    <w:p>
+      <w:pPr>
+        <w:shd w:val="clear" w:color="auto" w:fill="FFFFFF"/>
+        <w:spacing w:before="100" w:beforeAutospacing="1" w:after="100" w:afterAutospacing="1" w:line="240" w:lineRule="auto"/>
+        <w:ind w:left="360"/>
+        <w:rPr>
+          <w:rFonts w:ascii="Verdana" w:eastAsia="Times New Roman" w:hAnsi="Verdana" w:cs="Times New Roman"/>
+          <w:color w:val="333333"/>
+          <w:sz w:val="23"/>
+          <w:szCs w:val="23"/>
+        </w:rPr>
+      </w:pPr>
+    </w:p>
+    <w:p>
+      <w:pPr>
+        <w:shd w:val="clear" w:color="auto" w:fill="FFFFFF"/>
+        <w:spacing w:before="100" w:beforeAutospacing="1" w:after="100" w:afterAutospacing="1" w:line="240" w:lineRule="auto"/>
+        <w:ind w:left="360"/>
+        <w:rPr>
+          <w:rFonts w:ascii="Verdana" w:eastAsia="Times New Roman" w:hAnsi="Verdana" w:cs="Times New Roman"/>
+          <w:color w:val="4A4A4A"/>
+          <w:sz w:val="23"/>
+          <w:szCs w:val="23"/>
+          <w:shd w:val="pct15" w:color="auto" w:fill="FFFFFF"/>
+        </w:rPr>
+      </w:pPr>
+    </w:p>
+    <w:p>
+      <w:pPr>
+        <w:shd w:val="clear" w:color="auto" w:fill="FFFFFF"/>
+        <w:spacing w:before="100" w:beforeAutospacing="1" w:after="100" w:afterAutospacing="1" w:line="240" w:lineRule="auto"/>
+        <w:ind w:left="360"/>
+        <w:rPr>
+          <w:rFonts w:ascii="Verdana" w:eastAsia="Times New Roman" w:hAnsi="Verdana" w:cs="Times New Roman"/>
+          <w:color w:val="4A4A4A"/>
+          <w:sz w:val="23"/>
+          <w:szCs w:val="23"/>
+          <w:shd w:val="pct15" w:color="auto" w:fill="FFFFFF"/>
+        </w:rPr>
+      </w:pPr>
+    </w:p>
+    <w:p>
+      <w:pPr>
+        <w:shd w:val="clear" w:color="auto" w:fill="FFFFFF"/>
+        <w:spacing w:before="100" w:beforeAutospacing="1" w:after="100" w:afterAutospacing="1" w:line="240" w:lineRule="auto"/>
+        <w:ind w:left="360"/>
+        <w:rPr>
+          <w:rFonts w:ascii="Verdana" w:eastAsia="Times New Roman" w:hAnsi="Verdana" w:cs="Times New Roman"/>
+          <w:color w:val="4A4A4A"/>
+          <w:sz w:val="23"/>
+          <w:szCs w:val="23"/>
+          <w:shd w:val="pct15" w:color="auto" w:fill="FFFFFF"/>
+        </w:rPr>
+      </w:pPr>
     </w:p>
     <w:p>
       <w:pPr>
@@ -1303,7 +1719,17 @@
           <w:sz w:val="23"/>
           <w:szCs w:val="23"/>
         </w:rPr>
-        <w:t>On the contrary, they detected a non-significant increase in the seasonal year average PM2.5</w:t>
+        <w:t xml:space="preserve">On the contrary, </w:t>
+      </w:r>
+      <w:r>
+        <w:rPr>
+          <w:rFonts w:ascii="Verdana" w:eastAsia="Times New Roman" w:hAnsi="Verdana" w:cs="Times New Roman"/>
+          <w:color w:val="4A4A4A"/>
+          <w:sz w:val="23"/>
+          <w:szCs w:val="23"/>
+        </w:rPr>
+        <w:lastRenderedPageBreak/>
+        <w:t>they detected a non-significant increase in the seasonal year average PM2.5</w:t>
       </w:r>
       <w:r>
         <w:rPr>
@@ -1590,18 +2016,7 @@
           <w:szCs w:val="23"/>
           <w:shd w:val="pct15" w:color="auto" w:fill="FFFFFF"/>
         </w:rPr>
-        <w:t xml:space="preserve"> (e.g. user study or reflections/discussion of your system): The visualizations your system produces and data to help </w:t>
-      </w:r>
-      <w:r>
-        <w:rPr>
-          <w:rFonts w:ascii="Verdana" w:eastAsia="Times New Roman" w:hAnsi="Verdana" w:cs="Times New Roman"/>
-          <w:color w:val="4A4A4A"/>
-          <w:sz w:val="23"/>
-          <w:szCs w:val="23"/>
-          <w:shd w:val="pct15" w:color="auto" w:fill="FFFFFF"/>
-        </w:rPr>
-        <w:lastRenderedPageBreak/>
-        <w:t>evaluate your approach. For example you may include running times, or the time users typically spend generating a visualization using your system. </w:t>
+        <w:t> (e.g. user study or reflections/discussion of your system): The visualizations your system produces and data to help evaluate your approach. For example you may include running times, or the time users typically spend generating a visualization using your system. </w:t>
       </w:r>
     </w:p>
     <w:p>
@@ -1783,6 +2198,7 @@
           <w:u w:val="single"/>
           <w:shd w:val="pct15" w:color="auto" w:fill="FFFFFF"/>
         </w:rPr>
+        <w:lastRenderedPageBreak/>
         <w:t>Bibliography</w:t>
       </w:r>
     </w:p>
@@ -2917,6 +3333,18 @@
       <w:shd w:val="clear" w:color="auto" w:fill="E1DFDD"/>
     </w:rPr>
   </w:style>
+  <w:style w:type="character" w:styleId="FollowedHyperlink">
+    <w:name w:val="FollowedHyperlink"/>
+    <w:basedOn w:val="DefaultParagraphFont"/>
+    <w:uiPriority w:val="99"/>
+    <w:semiHidden/>
+    <w:unhideWhenUsed/>
+    <w:rsid w:val="00CD4FEA"/>
+    <w:rPr>
+      <w:color w:val="954F72" w:themeColor="followedHyperlink"/>
+      <w:u w:val="single"/>
+    </w:rPr>
+  </w:style>
 </w:styles>
 </file>
 

</xml_diff>

<commit_message>
update >> update RQ1 and 4
</commit_message>
<xml_diff>
--- a/ReportDescription.docx
+++ b/ReportDescription.docx
@@ -511,7 +511,27 @@
           <w:sz w:val="23"/>
           <w:szCs w:val="23"/>
         </w:rPr>
-        <w:t xml:space="preserve"> Because it is for comparison between quantative information, I choose to use bar chart for visual encoding.</w:t>
+        <w:t xml:space="preserve"> Because it is for comparison between </w:t>
+      </w:r>
+      <w:proofErr w:type="spellStart"/>
+      <w:r>
+        <w:rPr>
+          <w:rFonts w:ascii="Verdana" w:eastAsia="Times New Roman" w:hAnsi="Verdana" w:cs="Times New Roman"/>
+          <w:color w:val="333333"/>
+          <w:sz w:val="23"/>
+          <w:szCs w:val="23"/>
+        </w:rPr>
+        <w:t>quantative</w:t>
+      </w:r>
+      <w:proofErr w:type="spellEnd"/>
+      <w:r>
+        <w:rPr>
+          <w:rFonts w:ascii="Verdana" w:eastAsia="Times New Roman" w:hAnsi="Verdana" w:cs="Times New Roman"/>
+          <w:color w:val="333333"/>
+          <w:sz w:val="23"/>
+          <w:szCs w:val="23"/>
+        </w:rPr>
+        <w:t xml:space="preserve"> information, I choose to use bar chart for visual encoding.</w:t>
       </w:r>
     </w:p>
     <w:p>
@@ -744,7 +764,27 @@
           <w:sz w:val="23"/>
           <w:szCs w:val="23"/>
         </w:rPr>
-        <w:t>pollutant concentration and quantative attributes. As for wind direction, I use radar chart</w:t>
+        <w:t xml:space="preserve">pollutant concentration and </w:t>
+      </w:r>
+      <w:proofErr w:type="spellStart"/>
+      <w:r>
+        <w:rPr>
+          <w:rFonts w:ascii="Verdana" w:eastAsia="Times New Roman" w:hAnsi="Verdana" w:cs="Times New Roman"/>
+          <w:color w:val="333333"/>
+          <w:sz w:val="23"/>
+          <w:szCs w:val="23"/>
+        </w:rPr>
+        <w:t>quantative</w:t>
+      </w:r>
+      <w:proofErr w:type="spellEnd"/>
+      <w:r>
+        <w:rPr>
+          <w:rFonts w:ascii="Verdana" w:eastAsia="Times New Roman" w:hAnsi="Verdana" w:cs="Times New Roman"/>
+          <w:color w:val="333333"/>
+          <w:sz w:val="23"/>
+          <w:szCs w:val="23"/>
+        </w:rPr>
+        <w:t xml:space="preserve"> attributes. As for wind direction, I use radar chart</w:t>
       </w:r>
       <w:r>
         <w:rPr>
@@ -1236,7 +1276,7 @@
           <w:sz w:val="23"/>
           <w:szCs w:val="23"/>
         </w:rPr>
-        <w:t>Line graph (each line representing gdp and air pollution)</w:t>
+        <w:t xml:space="preserve">Line graph </w:t>
       </w:r>
     </w:p>
     <w:p>
@@ -1719,7 +1759,16 @@
           <w:sz w:val="23"/>
           <w:szCs w:val="23"/>
         </w:rPr>
-        <w:t xml:space="preserve">On the contrary, </w:t>
+        <w:t>On the contrary, they detected a non-significant increase in the seasonal year average PM2.5</w:t>
+      </w:r>
+      <w:r>
+        <w:rPr>
+          <w:rFonts w:ascii="Verdana" w:eastAsia="Times New Roman" w:hAnsi="Verdana" w:cs="Times New Roman"/>
+          <w:color w:val="4A4A4A"/>
+          <w:sz w:val="23"/>
+          <w:szCs w:val="23"/>
+        </w:rPr>
+        <w:t xml:space="preserve"> </w:t>
       </w:r>
       <w:r>
         <w:rPr>
@@ -1729,16 +1778,7 @@
           <w:szCs w:val="23"/>
         </w:rPr>
         <w:lastRenderedPageBreak/>
-        <w:t>they detected a non-significant increase in the seasonal year average PM2.5</w:t>
-      </w:r>
-      <w:r>
-        <w:rPr>
-          <w:rFonts w:ascii="Verdana" w:eastAsia="Times New Roman" w:hAnsi="Verdana" w:cs="Times New Roman"/>
-          <w:color w:val="4A4A4A"/>
-          <w:sz w:val="23"/>
-          <w:szCs w:val="23"/>
-        </w:rPr>
-        <w:t xml:space="preserve"> in 2016.</w:t>
+        <w:t>in 2016.</w:t>
       </w:r>
       <w:r>
         <w:rPr>
@@ -2198,7 +2238,6 @@
           <w:u w:val="single"/>
           <w:shd w:val="pct15" w:color="auto" w:fill="FFFFFF"/>
         </w:rPr>
-        <w:lastRenderedPageBreak/>
         <w:t>Bibliography</w:t>
       </w:r>
     </w:p>

</xml_diff>